<commit_message>
Ya bolshe ne mogu
</commit_message>
<xml_diff>
--- a/docs/diploma/review/review.docx
+++ b/docs/diploma/review/review.docx
@@ -31,7 +31,18 @@
         <w:jc w:val="center"/>
       </w:pPr>
       <w:r>
-        <w:t>«Московский государственный технический университет имени Н.Э. Баумана (национальный исследовательский университет)</w:t>
+        <w:t xml:space="preserve">«Московский государственный технический университет имени </w:t>
+      </w:r>
+      <w:proofErr w:type="gramStart"/>
+      <w:r>
+        <w:t>Н.Э.</w:t>
+      </w:r>
+      <w:proofErr w:type="gramEnd"/>
+      <w:r>
+        <w:t xml:space="preserve"> Баумана (национальный исследовательский университет)</w:t>
+      </w:r>
+      <w:r>
+        <w:t>»</w:t>
       </w:r>
     </w:p>
     <w:p>
@@ -39,7 +50,15 @@
         <w:jc w:val="center"/>
       </w:pPr>
       <w:r>
-        <w:t>(МГТУ им. Н.Э. Баумана)</w:t>
+        <w:t xml:space="preserve">(МГТУ им. </w:t>
+      </w:r>
+      <w:proofErr w:type="gramStart"/>
+      <w:r>
+        <w:t>Н.Э.</w:t>
+      </w:r>
+      <w:proofErr w:type="gramEnd"/>
+      <w:r>
+        <w:t xml:space="preserve"> Баумана)</w:t>
       </w:r>
     </w:p>
     <w:p>
@@ -130,7 +149,13 @@
         <w:t xml:space="preserve">Работа полностью соответствует заявленной теме по структуре и содержанию. В аналитической части </w:t>
       </w:r>
       <w:r>
-        <w:t>рассмотрены задачи классификации и сегментации, подходы при решении этих задач, существующие методы и технологии. Был произведен выбор технологии, послуживших основой для разрабатываемого метода</w:t>
+        <w:t>рассмотрены задачи классификации и сегментации, подходы при решении этих задач, существующие методы и технологии. Был произведен выбор технологи</w:t>
+      </w:r>
+      <w:r>
+        <w:t>й</w:t>
+      </w:r>
+      <w:r>
+        <w:t>, послуживших основой для разрабатываемого метода</w:t>
       </w:r>
       <w:r>
         <w:t>.</w:t>
@@ -164,13 +189,8 @@
         <w:t>В технологическом разделе автор обосновал выбор средств программной реализации метода, разработал программн</w:t>
       </w:r>
       <w:r>
-        <w:t xml:space="preserve">ый </w:t>
-      </w:r>
-      <w:proofErr w:type="spellStart"/>
-      <w:r>
-        <w:t>комплеекс</w:t>
-      </w:r>
-      <w:proofErr w:type="spellEnd"/>
+        <w:t>ый комплекс</w:t>
+      </w:r>
       <w:r>
         <w:t>, позволяющ</w:t>
       </w:r>
@@ -472,6 +492,7 @@
     <w:lsdException w:name="HTML Sample" w:semiHidden="1" w:unhideWhenUsed="1"/>
     <w:lsdException w:name="HTML Typewriter" w:semiHidden="1" w:unhideWhenUsed="1"/>
     <w:lsdException w:name="HTML Variable" w:semiHidden="1" w:unhideWhenUsed="1"/>
+    <w:lsdException w:name="Normal Table" w:semiHidden="1" w:unhideWhenUsed="1"/>
     <w:lsdException w:name="annotation subject" w:semiHidden="1" w:unhideWhenUsed="1"/>
     <w:lsdException w:name="No List" w:semiHidden="1" w:unhideWhenUsed="1"/>
     <w:lsdException w:name="Outline List 1" w:semiHidden="1" w:unhideWhenUsed="1"/>
@@ -518,8 +539,10 @@
     <w:lsdException w:name="Table Subtle 2" w:semiHidden="1" w:unhideWhenUsed="1"/>
     <w:lsdException w:name="Table Web 1" w:semiHidden="1" w:unhideWhenUsed="1"/>
     <w:lsdException w:name="Table Web 2" w:semiHidden="1" w:unhideWhenUsed="1"/>
+    <w:lsdException w:name="Table Web 3" w:semiHidden="1" w:unhideWhenUsed="1"/>
     <w:lsdException w:name="Balloon Text" w:semiHidden="1" w:unhideWhenUsed="1"/>
     <w:lsdException w:name="Table Grid" w:uiPriority="39"/>
+    <w:lsdException w:name="Table Theme" w:semiHidden="1" w:unhideWhenUsed="1"/>
     <w:lsdException w:name="Placeholder Text" w:semiHidden="1"/>
     <w:lsdException w:name="No Spacing" w:uiPriority="1" w:qFormat="1"/>
     <w:lsdException w:name="Light Shading" w:uiPriority="60"/>

</xml_diff>